<commit_message>
New translations ua_ge crisistext video scripts (onboarding + mindfulness).docx (Ukrainian)
</commit_message>
<xml_diff>
--- a/translations/parent_text_crisis_ukraine/uk/uk_UA_GE CrisisText Video Scripts (Onboarding + Mindfulness).docx
+++ b/translations/parent_text_crisis_ukraine/uk/uk_UA_GE CrisisText Video Scripts (Onboarding + Mindfulness).docx
@@ -9,7 +9,7 @@
       <w:bookmarkStart w:colFirst="0" w:colLast="0" w:name="_heading=h.1vui5mpkz73" w:id="0"/>
       <w:bookmarkEnd w:id="0"/>
       <w:r>
-        <w:t xml:space="preserve">Read First: Notes for translation</w:t>
+        <w:t xml:space="preserve">Спершу прочитайте: Примітки до перекладу</w:t>
       </w:r>
     </w:p>
     <w:p>
@@ -21,7 +21,7 @@
         <w:ind w:left="720" w:hanging="360"/>
       </w:pPr>
       <w:r>
-        <w:t xml:space="preserve">Only translate content appearing in the columns for </w:t>
+        <w:t xml:space="preserve">Перекладайте лише вміст, що відображається в стовпцях  </w:t>
       </w:r>
       <w:r>
         <w:rPr>
@@ -30,7 +30,7 @@
         <w:t xml:space="preserve">{Script} </w:t>
       </w:r>
       <w:r>
-        <w:t xml:space="preserve">and </w:t>
+        <w:t xml:space="preserve"> та  </w:t>
       </w:r>
       <w:r>
         <w:rPr>

</xml_diff>